<commit_message>
feat: Ajouter système de rendez-vous automatisé
- Nouveau service appointment (port 8006) pour la gestion des RDV
- Interface recruteur: création RDV avec calendrier et sélection candidats
- Interface candidat: choix créneaux et refus avec conversation automatique
- Intégration automatique: ajout candidats lors changement statut (review/interview/offered)
- Système d'emails: notifications propositions et confirmations RDV
- Base de données: tables appointment_candidates, appointments, appointment_slots
- Frontend: composants AppointmentManager et CandidateAppointments
- Documentation: mise à jour README avec nouveaux endpoints et architecture

Fixes: Correction bugs envoi emails et création conversations automatiques
</commit_message>
<xml_diff>
--- a/docs/Doc_Analyse_Besoins.docx
+++ b/docs/Doc_Analyse_Besoins.docx
@@ -125,7 +125,6 @@
       <w:r>
         <w:t xml:space="preserve">Titre du projet : </w:t>
       </w:r>
-      <w:proofErr w:type="spellStart"/>
       <w:r>
         <w:rPr>
           <w:b/>
@@ -133,7 +132,6 @@
         </w:rPr>
         <w:t>TalentLink</w:t>
       </w:r>
-      <w:proofErr w:type="spellEnd"/>
     </w:p>
     <w:p>
       <w:pPr>
@@ -145,46 +143,14 @@
         </w:rPr>
       </w:pPr>
       <w:r>
-        <w:t xml:space="preserve">Équipe : </w:t>
-      </w:r>
-      <w:proofErr w:type="spellStart"/>
-      <w:r>
-        <w:rPr>
-          <w:b/>
-          <w:bCs/>
-        </w:rPr>
-        <w:t>InnovLife</w:t>
-      </w:r>
-      <w:proofErr w:type="spellEnd"/>
-      <w:r>
-        <w:rPr>
-          <w:b/>
-          <w:bCs/>
-        </w:rPr>
-        <w:t xml:space="preserve"> </w:t>
-      </w:r>
-      <w:r>
-        <w:rPr>
-          <w:b/>
-          <w:bCs/>
-        </w:rPr>
-        <w:t>(</w:t>
-      </w:r>
-      <w:proofErr w:type="spellStart"/>
-      <w:r>
-        <w:rPr>
-          <w:b/>
-          <w:bCs/>
-        </w:rPr>
-        <w:t>Nanouga</w:t>
-      </w:r>
-      <w:proofErr w:type="spellEnd"/>
-      <w:r>
-        <w:rPr>
-          <w:b/>
-          <w:bCs/>
-        </w:rPr>
-        <w:t xml:space="preserve"> Daouda Yeo, Ibrahima Sebe Kourouma)</w:t>
+        <w:t>Équipe :</w:t>
+      </w:r>
+      <w:r>
+        <w:rPr>
+          <w:b/>
+          <w:bCs/>
+        </w:rPr>
+        <w:t>Ibrahima Sebe Kourouma</w:t>
       </w:r>
     </w:p>
     <w:p>
@@ -208,7 +174,10 @@
         <w:ind w:left="-5"/>
       </w:pPr>
       <w:r>
-        <w:t xml:space="preserve">Cours : Documentation technique </w:t>
+        <w:t xml:space="preserve">Cours : </w:t>
+      </w:r>
+      <w:r>
+        <w:t>Stage</w:t>
       </w:r>
     </w:p>
     <w:p>
@@ -219,21 +188,8 @@
       <w:r>
         <w:t xml:space="preserve">Enseignant : </w:t>
       </w:r>
-      <w:proofErr w:type="spellStart"/>
-      <w:r>
-        <w:t>Safouen</w:t>
-      </w:r>
-      <w:proofErr w:type="spellEnd"/>
-      <w:r>
-        <w:t xml:space="preserve"> </w:t>
-      </w:r>
-      <w:proofErr w:type="spellStart"/>
-      <w:r>
-        <w:t>Bani</w:t>
-      </w:r>
-      <w:proofErr w:type="spellEnd"/>
-      <w:r>
-        <w:t xml:space="preserve"> </w:t>
+      <w:r>
+        <w:t>Fernand Bikatal-Bi-Tonye</w:t>
       </w:r>
     </w:p>
     <w:p>
@@ -274,15 +230,7 @@
         <w:t xml:space="preserve">Objectif du document : Définir les besoins fonctionnels et non fonctionnels d’une application de </w:t>
       </w:r>
       <w:r>
-        <w:t xml:space="preserve">mise en relation entre candidats </w:t>
-      </w:r>
-      <w:proofErr w:type="gramStart"/>
-      <w:r>
-        <w:t>a</w:t>
-      </w:r>
-      <w:proofErr w:type="gramEnd"/>
-      <w:r>
-        <w:t xml:space="preserve"> la recherche d’emploi et recruteur</w:t>
+        <w:t>mise en relation entre candidats a la recherche d’emploi et recruteur</w:t>
       </w:r>
       <w:r>
         <w:t xml:space="preserve">. </w:t>
@@ -306,15 +254,7 @@
         <w:t xml:space="preserve"> </w:t>
       </w:r>
       <w:r>
-        <w:t xml:space="preserve">un emploi rapidement et </w:t>
-      </w:r>
-      <w:proofErr w:type="spellStart"/>
-      <w:r>
-        <w:t>et</w:t>
-      </w:r>
-      <w:proofErr w:type="spellEnd"/>
-      <w:r>
-        <w:t xml:space="preserve"> le plus facilement possible </w:t>
+        <w:t xml:space="preserve">un emploi rapidement et et le plus facilement possible </w:t>
       </w:r>
       <w:r>
         <w:t xml:space="preserve">en leur offrant un outil simple, rapide et accessible depuis le web et le mobile. </w:t>
@@ -635,15 +575,7 @@
         <w:t>Backend :</w:t>
       </w:r>
       <w:r>
-        <w:t> </w:t>
-      </w:r>
-      <w:proofErr w:type="spellStart"/>
-      <w:r>
-        <w:t>FastAPI</w:t>
-      </w:r>
-      <w:proofErr w:type="spellEnd"/>
-      <w:r>
-        <w:t xml:space="preserve"> (Python) exposant une API REST sécurisée.</w:t>
+        <w:t> FastAPI (Python) exposant une API REST sécurisée.</w:t>
       </w:r>
     </w:p>
     <w:p>
@@ -703,23 +635,7 @@
         <w:t>Déploiement :</w:t>
       </w:r>
       <w:r>
-        <w:t> Cloud (</w:t>
-      </w:r>
-      <w:proofErr w:type="spellStart"/>
-      <w:r>
-        <w:t>Heroku</w:t>
-      </w:r>
-      <w:proofErr w:type="spellEnd"/>
-      <w:r>
-        <w:t xml:space="preserve"> / </w:t>
-      </w:r>
-      <w:proofErr w:type="spellStart"/>
-      <w:r>
-        <w:t>Vercel</w:t>
-      </w:r>
-      <w:proofErr w:type="spellEnd"/>
-      <w:r>
-        <w:t>) avec domaine Institut Teccart.</w:t>
+        <w:t> Cloud (Heroku / Vercel) avec domaine Institut Teccart.</w:t>
       </w:r>
     </w:p>
     <w:p>
@@ -739,15 +655,7 @@
         <w:t>Messagerie interne :</w:t>
       </w:r>
       <w:r>
-        <w:t> </w:t>
-      </w:r>
-      <w:proofErr w:type="spellStart"/>
-      <w:r>
-        <w:t>WebSocket</w:t>
-      </w:r>
-      <w:proofErr w:type="spellEnd"/>
-      <w:r>
-        <w:t xml:space="preserve"> pour communication temps réel.</w:t>
+        <w:t> WebSocket pour communication temps réel.</w:t>
       </w:r>
     </w:p>
     <w:p>
@@ -1259,15 +1167,7 @@
               <w:cnfStyle w:val="000000100000" w:firstRow="0" w:lastRow="0" w:firstColumn="0" w:lastColumn="0" w:oddVBand="0" w:evenVBand="0" w:oddHBand="1" w:evenHBand="0" w:firstRowFirstColumn="0" w:firstRowLastColumn="0" w:lastRowFirstColumn="0" w:lastRowLastColumn="0"/>
             </w:pPr>
             <w:r>
-              <w:t xml:space="preserve">Le candidat peut ajouter un portfolio (projets, liens GitHub, </w:t>
-            </w:r>
-            <w:proofErr w:type="spellStart"/>
-            <w:r>
-              <w:t>Behance</w:t>
-            </w:r>
-            <w:proofErr w:type="spellEnd"/>
-            <w:r>
-              <w:t>, vidéos de présentation).</w:t>
+              <w:t>Le candidat peut ajouter un portfolio (projets, liens GitHub, Behance, vidéos de présentation).</w:t>
             </w:r>
           </w:p>
         </w:tc>
@@ -2922,15 +2822,7 @@
               <w:cnfStyle w:val="000000100000" w:firstRow="0" w:lastRow="0" w:firstColumn="0" w:lastColumn="0" w:oddVBand="0" w:evenVBand="0" w:oddHBand="1" w:evenHBand="0" w:firstRowFirstColumn="0" w:firstRowLastColumn="0" w:lastRowFirstColumn="0" w:lastRowLastColumn="0"/>
             </w:pPr>
             <w:r>
-              <w:t xml:space="preserve">Une messagerie </w:t>
-            </w:r>
-            <w:proofErr w:type="spellStart"/>
-            <w:r>
-              <w:t>interne</w:t>
-            </w:r>
-            <w:proofErr w:type="spellEnd"/>
-            <w:r>
-              <w:t xml:space="preserve"> permet la communication entre recruteurs et candidats.</w:t>
+              <w:t>Une messagerie interne permet la communication entre recruteurs et candidats.</w:t>
             </w:r>
           </w:p>
         </w:tc>
@@ -3483,15 +3375,7 @@
               <w:t>en temps réel</w:t>
             </w:r>
             <w:r>
-              <w:t xml:space="preserve"> (</w:t>
-            </w:r>
-            <w:proofErr w:type="spellStart"/>
-            <w:r>
-              <w:t>WebSocket</w:t>
-            </w:r>
-            <w:proofErr w:type="spellEnd"/>
-            <w:r>
-              <w:t>) stable et sécurisée.</w:t>
+              <w:t xml:space="preserve"> (WebSocket) stable et sécurisée.</w:t>
             </w:r>
           </w:p>
         </w:tc>
@@ -3590,7 +3474,6 @@
             <w:r>
               <w:t xml:space="preserve">Le système doit être </w:t>
             </w:r>
-            <w:proofErr w:type="spellStart"/>
             <w:r>
               <w:rPr>
                 <w:b/>
@@ -3598,7 +3481,6 @@
               </w:rPr>
               <w:t>multinavigateur</w:t>
             </w:r>
-            <w:proofErr w:type="spellEnd"/>
             <w:r>
               <w:t xml:space="preserve"> (Chrome, Firefox, Edge, Safari).</w:t>
             </w:r>
@@ -3697,23 +3579,7 @@
               <w:t>déployée localement ou sur le cloud</w:t>
             </w:r>
             <w:r>
-              <w:t xml:space="preserve"> (</w:t>
-            </w:r>
-            <w:proofErr w:type="spellStart"/>
-            <w:r>
-              <w:t>Heroku</w:t>
-            </w:r>
-            <w:proofErr w:type="spellEnd"/>
-            <w:r>
-              <w:t xml:space="preserve">, </w:t>
-            </w:r>
-            <w:proofErr w:type="spellStart"/>
-            <w:r>
-              <w:t>Render</w:t>
-            </w:r>
-            <w:proofErr w:type="spellEnd"/>
-            <w:r>
-              <w:t>, etc.).</w:t>
+              <w:t xml:space="preserve"> (Heroku, Render, etc.).</w:t>
             </w:r>
           </w:p>
         </w:tc>
@@ -5214,15 +5080,7 @@
         </w:numPr>
       </w:pPr>
       <w:r>
-        <w:t xml:space="preserve">Il saisit les informations (titre, description, liens GitHub, </w:t>
-      </w:r>
-      <w:proofErr w:type="spellStart"/>
-      <w:r>
-        <w:t>Behance</w:t>
-      </w:r>
-      <w:proofErr w:type="spellEnd"/>
-      <w:r>
-        <w:t>, vidéos).</w:t>
+        <w:t>Il saisit les informations (titre, description, liens GitHub, Behance, vidéos).</w:t>
       </w:r>
     </w:p>
     <w:p>
@@ -5275,15 +5133,7 @@
         </w:numPr>
       </w:pPr>
       <w:r>
-        <w:t>Si la taille du fichier dépasse la limite, le système refuse l'</w:t>
-      </w:r>
-      <w:proofErr w:type="spellStart"/>
-      <w:r>
-        <w:t>upload</w:t>
-      </w:r>
-      <w:proofErr w:type="spellEnd"/>
-      <w:r>
-        <w:t>.</w:t>
+        <w:t>Si la taille du fichier dépasse la limite, le système refuse l'upload.</w:t>
       </w:r>
     </w:p>
     <w:p>
@@ -8465,15 +8315,7 @@
         </w:numPr>
       </w:pPr>
       <w:r>
-        <w:t xml:space="preserve">Il peut utiliser l'authentification à </w:t>
-      </w:r>
-      <w:proofErr w:type="gramStart"/>
-      <w:r>
-        <w:t>deux facteurs si activée</w:t>
-      </w:r>
-      <w:proofErr w:type="gramEnd"/>
-      <w:r>
-        <w:t>.</w:t>
+        <w:t>Il peut utiliser l'authentification à deux facteurs si activée.</w:t>
       </w:r>
     </w:p>
     <w:p>
@@ -10327,7 +10169,7 @@
         </w:rPr>
         <w:lastRenderedPageBreak/>
         <w:drawing>
-          <wp:inline distT="0" distB="0" distL="0" distR="0" wp14:anchorId="02BDD1E6" wp14:editId="7B99C9C7">
+          <wp:inline distT="0" distB="0" distL="0" distR="0" wp14:anchorId="02BDD1E6" wp14:editId="2F700D44">
             <wp:extent cx="5288915" cy="7577772"/>
             <wp:effectExtent l="0" t="0" r="6985" b="4445"/>
             <wp:docPr id="1538945174" name="Image 9"/>
@@ -10403,7 +10245,7 @@
         </w:rPr>
         <w:lastRenderedPageBreak/>
         <w:drawing>
-          <wp:inline distT="0" distB="0" distL="0" distR="0" wp14:anchorId="255C2D56" wp14:editId="7FB270AE">
+          <wp:inline distT="0" distB="0" distL="0" distR="0" wp14:anchorId="255C2D56" wp14:editId="27E8F79D">
             <wp:extent cx="5518785" cy="3412172"/>
             <wp:effectExtent l="0" t="0" r="5715" b="0"/>
             <wp:docPr id="639379465" name="Image 8"/>
@@ -11626,20 +11468,8 @@
                                 <w:szCs w:val="40"/>
                                 <w:highlight w:val="lightGray"/>
                               </w:rPr>
-                              <w:t xml:space="preserve">Tableau de bord </w:t>
+                              <w:t>Tableau de bord Recruteur</w:t>
                             </w:r>
-                            <w:proofErr w:type="spellStart"/>
-                            <w:r>
-                              <w:rPr>
-                                <w:b/>
-                                <w:bCs/>
-                                <w:sz w:val="40"/>
-                                <w:szCs w:val="40"/>
-                                <w:highlight w:val="lightGray"/>
-                              </w:rPr>
-                              <w:t>Recruteur</w:t>
-                            </w:r>
-                            <w:proofErr w:type="spellEnd"/>
                           </w:p>
                         </w:txbxContent>
                       </wps:txbx>
@@ -11712,7 +11542,7 @@
           <w:szCs w:val="32"/>
         </w:rPr>
         <w:drawing>
-          <wp:inline distT="0" distB="0" distL="0" distR="0" wp14:anchorId="2689FCC2" wp14:editId="090437C0">
+          <wp:inline distT="0" distB="0" distL="0" distR="0" wp14:anchorId="2689FCC2" wp14:editId="614B7C35">
             <wp:extent cx="5518785" cy="5437505"/>
             <wp:effectExtent l="0" t="0" r="5715" b="0"/>
             <wp:docPr id="2020320343" name="Image 13"/>
@@ -11763,7 +11593,7 @@
         </w:rPr>
         <w:lastRenderedPageBreak/>
         <w:drawing>
-          <wp:inline distT="0" distB="0" distL="0" distR="0" wp14:anchorId="72A6485E" wp14:editId="16852785">
+          <wp:inline distT="0" distB="0" distL="0" distR="0" wp14:anchorId="72A6485E" wp14:editId="10B094DC">
             <wp:extent cx="5518785" cy="4342765"/>
             <wp:effectExtent l="0" t="0" r="5715" b="635"/>
             <wp:docPr id="1687362548" name="Image 14"/>
@@ -12102,7 +11932,7 @@
           <w:szCs w:val="32"/>
         </w:rPr>
         <w:drawing>
-          <wp:inline distT="0" distB="0" distL="0" distR="0" wp14:anchorId="075717D1" wp14:editId="15962C19">
+          <wp:inline distT="0" distB="0" distL="0" distR="0" wp14:anchorId="075717D1" wp14:editId="0E87F437">
             <wp:extent cx="5518785" cy="3664585"/>
             <wp:effectExtent l="0" t="0" r="5715" b="0"/>
             <wp:docPr id="352060967" name="Image 12"/>
@@ -12165,7 +11995,7 @@
         </w:rPr>
         <w:lastRenderedPageBreak/>
         <w:drawing>
-          <wp:inline distT="0" distB="0" distL="0" distR="0" wp14:anchorId="44E56A13" wp14:editId="76E5CFB2">
+          <wp:inline distT="0" distB="0" distL="0" distR="0" wp14:anchorId="44E56A13" wp14:editId="249F4E34">
             <wp:extent cx="5518785" cy="5875020"/>
             <wp:effectExtent l="0" t="0" r="5715" b="0"/>
             <wp:docPr id="2146997910" name="Image 11"/>
@@ -12668,7 +12498,7 @@
           <w:szCs w:val="32"/>
         </w:rPr>
         <w:drawing>
-          <wp:inline distT="0" distB="0" distL="0" distR="0" wp14:anchorId="55A37860" wp14:editId="1B172DC0">
+          <wp:inline distT="0" distB="0" distL="0" distR="0" wp14:anchorId="55A37860" wp14:editId="09F55A8B">
             <wp:extent cx="5518785" cy="6227445"/>
             <wp:effectExtent l="0" t="0" r="5715" b="1905"/>
             <wp:docPr id="1382907869" name="Image 15"/>
@@ -12851,7 +12681,7 @@
           <w:szCs w:val="32"/>
         </w:rPr>
         <w:drawing>
-          <wp:inline distT="0" distB="0" distL="0" distR="0" wp14:anchorId="55B7FAD5" wp14:editId="13E6DF74">
+          <wp:inline distT="0" distB="0" distL="0" distR="0" wp14:anchorId="55B7FAD5" wp14:editId="6DDE732C">
             <wp:extent cx="5518785" cy="3664585"/>
             <wp:effectExtent l="0" t="0" r="5715" b="0"/>
             <wp:docPr id="1975192655" name="Image 16"/>
@@ -13291,7 +13121,7 @@
           <w:noProof/>
         </w:rPr>
         <w:drawing>
-          <wp:inline distT="0" distB="0" distL="0" distR="0" wp14:anchorId="3410ED40" wp14:editId="0CD290A5">
+          <wp:inline distT="0" distB="0" distL="0" distR="0" wp14:anchorId="3410ED40" wp14:editId="4F40392E">
             <wp:extent cx="5518785" cy="6696848"/>
             <wp:effectExtent l="0" t="0" r="5715" b="8890"/>
             <wp:docPr id="1227404998" name="Image 17"/>
@@ -31405,7 +31235,6 @@
   <w:style w:type="character" w:default="1" w:styleId="Policepardfaut">
     <w:name w:val="Default Paragraph Font"/>
     <w:uiPriority w:val="1"/>
-    <w:semiHidden/>
     <w:unhideWhenUsed/>
   </w:style>
   <w:style w:type="table" w:default="1" w:styleId="TableauNormal">

</xml_diff>